<commit_message>
HelpMe.exe Analysis Finished, I DId as much I could
</commit_message>
<xml_diff>
--- a/6_malware_Analysis/Analysis2.docx
+++ b/6_malware_Analysis/Analysis2.docx
@@ -1,6 +1,6 @@
 
 <file path=word/document.xml><?xml version="1.0" encoding="utf-8"?>
-<w:document xmlns:wpc="http://schemas.microsoft.com/office/word/2010/wordprocessingCanvas" xmlns:cx="http://schemas.microsoft.com/office/drawing/2014/chartex" xmlns:cx1="http://schemas.microsoft.com/office/drawing/2015/9/8/chartex" xmlns:cx2="http://schemas.microsoft.com/office/drawing/2015/10/21/chartex" xmlns:cx3="http://schemas.microsoft.com/office/drawing/2016/5/9/chartex" xmlns:cx4="http://schemas.microsoft.com/office/drawing/2016/5/10/chartex" xmlns:cx5="http://schemas.microsoft.com/office/drawing/2016/5/11/chartex" xmlns:cx6="http://schemas.microsoft.com/office/drawing/2016/5/12/chartex" xmlns:cx7="http://schemas.microsoft.com/office/drawing/2016/5/13/chartex" xmlns:cx8="http://schemas.microsoft.com/office/drawing/2016/5/14/chartex" xmlns:mc="http://schemas.openxmlformats.org/markup-compatibility/2006" xmlns:aink="http://schemas.microsoft.com/office/drawing/2016/ink" xmlns:am3d="http://schemas.microsoft.com/office/drawing/2017/model3d" xmlns:o="urn:schemas-microsoft-com:office:office" xmlns:r="http://schemas.openxmlformats.org/officeDocument/2006/relationships" xmlns:m="http://schemas.openxmlformats.org/officeDocument/2006/math" xmlns:v="urn:schemas-microsoft-com:vml" xmlns:wp14="http://schemas.microsoft.com/office/word/2010/wordprocessingDrawing" xmlns:wp="http://schemas.openxmlformats.org/drawingml/2006/wordprocessingDrawing" xmlns:w10="urn:schemas-microsoft-com:office:word" xmlns:w="http://schemas.openxmlformats.org/wordprocessingml/2006/main" xmlns:w14="http://schemas.microsoft.com/office/word/2010/wordml" xmlns:w15="http://schemas.microsoft.com/office/word/2012/wordml" xmlns:w16cid="http://schemas.microsoft.com/office/word/2016/wordml/cid" xmlns:w16se="http://schemas.microsoft.com/office/word/2015/wordml/symex" xmlns:wpg="http://schemas.microsoft.com/office/word/2010/wordprocessingGroup" xmlns:wpi="http://schemas.microsoft.com/office/word/2010/wordprocessingInk" xmlns:wne="http://schemas.microsoft.com/office/word/2006/wordml" xmlns:wps="http://schemas.microsoft.com/office/word/2010/wordprocessingShape" mc:Ignorable="w14 w15 w16se w16cid wp14">
+<w:document xmlns:wpc="http://schemas.microsoft.com/office/word/2010/wordprocessingCanvas" xmlns:cx="http://schemas.microsoft.com/office/drawing/2014/chartex" xmlns:cx1="http://schemas.microsoft.com/office/drawing/2015/9/8/chartex" xmlns:mc="http://schemas.openxmlformats.org/markup-compatibility/2006" xmlns:o="urn:schemas-microsoft-com:office:office" xmlns:r="http://schemas.openxmlformats.org/officeDocument/2006/relationships" xmlns:m="http://schemas.openxmlformats.org/officeDocument/2006/math" xmlns:v="urn:schemas-microsoft-com:vml" xmlns:wp14="http://schemas.microsoft.com/office/word/2010/wordprocessingDrawing" xmlns:wp="http://schemas.openxmlformats.org/drawingml/2006/wordprocessingDrawing" xmlns:w10="urn:schemas-microsoft-com:office:word" xmlns:w="http://schemas.openxmlformats.org/wordprocessingml/2006/main" xmlns:w14="http://schemas.microsoft.com/office/word/2010/wordml" xmlns:w15="http://schemas.microsoft.com/office/word/2012/wordml" xmlns:w16se="http://schemas.microsoft.com/office/word/2015/wordml/symex" xmlns:wpg="http://schemas.microsoft.com/office/word/2010/wordprocessingGroup" xmlns:wpi="http://schemas.microsoft.com/office/word/2010/wordprocessingInk" xmlns:wne="http://schemas.microsoft.com/office/word/2006/wordml" xmlns:wps="http://schemas.microsoft.com/office/word/2010/wordprocessingShape" mc:Ignorable="w14 w15 w16se wp14">
   <w:body>
     <w:p>
       <w:r>
@@ -88,17 +88,7 @@
     </w:p>
     <w:p>
       <w:r>
-        <w:t xml:space="preserve">Now We know that the program tries to change registry key, and create file HelpMe.exe, so </w:t>
-      </w:r>
-      <w:proofErr w:type="spellStart"/>
-      <w:proofErr w:type="gramStart"/>
-      <w:r>
-        <w:t>lets</w:t>
-      </w:r>
-      <w:proofErr w:type="spellEnd"/>
-      <w:proofErr w:type="gramEnd"/>
-      <w:r>
-        <w:t xml:space="preserve"> debug.</w:t>
+        <w:t>Now We know that the program tries to change registry key, and create file HelpMe.exe, so lets debug.</w:t>
       </w:r>
     </w:p>
     <w:p/>
@@ -160,21 +150,7 @@
         <w:rPr>
           <w:b/>
         </w:rPr>
-        <w:t xml:space="preserve">Received Error, may be this is Access </w:t>
-      </w:r>
-      <w:proofErr w:type="spellStart"/>
-      <w:r>
-        <w:rPr>
-          <w:b/>
-        </w:rPr>
-        <w:t>Deined</w:t>
-      </w:r>
-      <w:proofErr w:type="spellEnd"/>
-      <w:r>
-        <w:rPr>
-          <w:b/>
-        </w:rPr>
-        <w:t xml:space="preserve"> one, lets run with admin priv.</w:t>
+        <w:t>Received Error, may be this is Access Deined one, lets run with admin priv.</w:t>
       </w:r>
       <w:r>
         <w:rPr>
@@ -275,21 +251,7 @@
         <w:rPr>
           <w:b/>
         </w:rPr>
-        <w:t xml:space="preserve">But Since in </w:t>
-      </w:r>
-      <w:proofErr w:type="gramStart"/>
-      <w:r>
-        <w:rPr>
-          <w:b/>
-        </w:rPr>
-        <w:t>64 bit</w:t>
-      </w:r>
-      <w:proofErr w:type="gramEnd"/>
-      <w:r>
-        <w:rPr>
-          <w:b/>
-        </w:rPr>
-        <w:t xml:space="preserve"> machine</w:t>
+        <w:t>But Since in 64 bit machine</w:t>
       </w:r>
     </w:p>
     <w:p>
@@ -570,27 +532,13 @@
         <w:rPr>
           <w:b/>
         </w:rPr>
-        <w:t xml:space="preserve">, </w:t>
-      </w:r>
-      <w:proofErr w:type="gramStart"/>
-      <w:r>
-        <w:rPr>
-          <w:b/>
-        </w:rPr>
-        <w:t>WTF?</w:t>
-      </w:r>
-      <w:r>
-        <w:rPr>
-          <w:b/>
-        </w:rPr>
-        <w:t>,</w:t>
-      </w:r>
-      <w:proofErr w:type="gramEnd"/>
-      <w:r>
-        <w:rPr>
-          <w:b/>
-        </w:rPr>
-        <w:t xml:space="preserve"> the same function does nothing and just exits,</w:t>
+        <w:t>, WTF?</w:t>
+      </w:r>
+      <w:r>
+        <w:rPr>
+          <w:b/>
+        </w:rPr>
+        <w:t>, the same function does nothing and just exits,</w:t>
       </w:r>
     </w:p>
     <w:p>
@@ -676,27 +624,13 @@
         <w:rPr>
           <w:b/>
         </w:rPr>
-        <w:t xml:space="preserve"> calls </w:t>
-      </w:r>
-      <w:proofErr w:type="gramStart"/>
-      <w:r>
-        <w:rPr>
-          <w:b/>
-        </w:rPr>
-        <w:t xml:space="preserve">function  </w:t>
-      </w:r>
-      <w:r>
-        <w:rPr>
-          <w:b/>
-        </w:rPr>
-        <w:t>sub</w:t>
-      </w:r>
-      <w:proofErr w:type="gramEnd"/>
-      <w:r>
-        <w:rPr>
-          <w:b/>
-        </w:rPr>
-        <w:t>_45AF60</w:t>
+        <w:t xml:space="preserve"> calls function  </w:t>
+      </w:r>
+      <w:r>
+        <w:rPr>
+          <w:b/>
+        </w:rPr>
+        <w:t>sub_45AF60</w:t>
       </w:r>
       <w:r>
         <w:rPr>
@@ -727,44 +661,26 @@
         <w:rPr>
           <w:b/>
         </w:rPr>
-        <w:t xml:space="preserve"> -</w:t>
-      </w:r>
-      <w:proofErr w:type="gramStart"/>
-      <w:r>
-        <w:rPr>
-          <w:b/>
-        </w:rPr>
-        <w:t>&gt;  gets</w:t>
-      </w:r>
-      <w:proofErr w:type="gramEnd"/>
-      <w:r>
-        <w:rPr>
-          <w:b/>
-        </w:rPr>
-        <w:t xml:space="preserve"> process address for </w:t>
-      </w:r>
-      <w:proofErr w:type="spellStart"/>
+        <w:t xml:space="preserve"> -&gt;  gets process address for </w:t>
+      </w:r>
       <w:r>
         <w:rPr>
           <w:b/>
         </w:rPr>
         <w:t>RtlInitUnicodeString</w:t>
       </w:r>
-      <w:proofErr w:type="spellEnd"/>
       <w:r>
         <w:rPr>
           <w:b/>
         </w:rPr>
         <w:t xml:space="preserve"> and </w:t>
       </w:r>
-      <w:proofErr w:type="spellStart"/>
       <w:r>
         <w:rPr>
           <w:b/>
         </w:rPr>
         <w:t>ZwOpenSection</w:t>
       </w:r>
-      <w:proofErr w:type="spellEnd"/>
     </w:p>
     <w:p>
       <w:pPr>
@@ -836,21 +752,7 @@
         <w:rPr>
           <w:b/>
         </w:rPr>
-        <w:t xml:space="preserve"> -&gt; gets </w:t>
-      </w:r>
-      <w:proofErr w:type="spellStart"/>
-      <w:r>
-        <w:rPr>
-          <w:b/>
-        </w:rPr>
-        <w:t>os</w:t>
-      </w:r>
-      <w:proofErr w:type="spellEnd"/>
-      <w:r>
-        <w:rPr>
-          <w:b/>
-        </w:rPr>
-        <w:t xml:space="preserve"> version </w:t>
+        <w:t xml:space="preserve"> -&gt; gets os version </w:t>
       </w:r>
     </w:p>
     <w:p>
@@ -898,34 +800,10 @@
     <w:p/>
     <w:p>
       <w:r>
-        <w:t xml:space="preserve">Compares if the </w:t>
-      </w:r>
-      <w:proofErr w:type="spellStart"/>
-      <w:r>
-        <w:t>os</w:t>
-      </w:r>
-      <w:proofErr w:type="spellEnd"/>
-      <w:r>
-        <w:t xml:space="preserve"> version is 5 </w:t>
-      </w:r>
-      <w:proofErr w:type="spellStart"/>
-      <w:r>
-        <w:t>i.e</w:t>
-      </w:r>
-      <w:proofErr w:type="spellEnd"/>
-      <w:r>
-        <w:t xml:space="preserve"> XP</w:t>
-      </w:r>
-      <w:r>
-        <w:t xml:space="preserve">, in my case windows 7 </w:t>
-      </w:r>
-      <w:proofErr w:type="spellStart"/>
-      <w:r>
-        <w:t>i.e</w:t>
-      </w:r>
-      <w:proofErr w:type="spellEnd"/>
-      <w:r>
-        <w:t xml:space="preserve"> 6. Which does not match and just returns</w:t>
+        <w:t>Compares if the os version is 5 i.e XP</w:t>
+      </w:r>
+      <w:r>
+        <w:t>, in my case windows 7 i.e 6. Which does not match and just returns</w:t>
       </w:r>
     </w:p>
     <w:p>
@@ -937,62 +815,26 @@
       </w:r>
     </w:p>
     <w:p>
-      <w:proofErr w:type="spellStart"/>
-      <w:proofErr w:type="gramStart"/>
       <w:r>
         <w:lastRenderedPageBreak/>
-        <w:t>CopyFileA</w:t>
-      </w:r>
-      <w:proofErr w:type="spellEnd"/>
-      <w:r>
-        <w:t>(</w:t>
-      </w:r>
-      <w:proofErr w:type="gramEnd"/>
-      <w:r>
-        <w:t>C:\Users\</w:t>
-      </w:r>
-      <w:proofErr w:type="spellStart"/>
-      <w:r>
-        <w:t>nishan</w:t>
-      </w:r>
-      <w:proofErr w:type="spellEnd"/>
-      <w:r>
-        <w:t>\Desktop\HelpMe.exe</w:t>
-      </w:r>
-      <w:r>
-        <w:t>,</w:t>
-      </w:r>
-      <w:r>
-        <w:t xml:space="preserve"> C:\Windows\system32\HelpMe.exe</w:t>
-      </w:r>
-      <w:r>
-        <w:t>)</w:t>
-      </w:r>
-    </w:p>
-    <w:p>
-      <w:proofErr w:type="spellStart"/>
-      <w:proofErr w:type="gramStart"/>
-      <w:r>
-        <w:t>Existing,new</w:t>
-      </w:r>
-      <w:proofErr w:type="spellEnd"/>
-      <w:proofErr w:type="gramEnd"/>
-      <w:r>
-        <w:t xml:space="preserve"> file</w:t>
+        <w:t>CopyFileA(</w:t>
+      </w:r>
+      <w:r>
+        <w:t>C:\Users\nishan\Desktop\HelpMe.exe</w:t>
+      </w:r>
+      <w:r>
+        <w:t>, C:\Windows\system32\HelpMe.exe)</w:t>
+      </w:r>
+    </w:p>
+    <w:p>
+      <w:r>
+        <w:t>Existing,new file</w:t>
       </w:r>
     </w:p>
     <w:p/>
     <w:p>
-      <w:proofErr w:type="gramStart"/>
-      <w:r>
-        <w:t>Again</w:t>
-      </w:r>
-      <w:proofErr w:type="gramEnd"/>
-      <w:r>
-        <w:t xml:space="preserve"> Changes Attribute of </w:t>
-      </w:r>
-      <w:r>
-        <w:t>C:\Users\nishan\Desktop\HelpMe.exe</w:t>
+      <w:r>
+        <w:t>Again Changes Attribute of C:\Users\nishan\Desktop\HelpMe.exe</w:t>
       </w:r>
     </w:p>
     <w:p>
@@ -1055,15 +897,7 @@
         <w:t xml:space="preserve"> calls then same function </w:t>
       </w:r>
       <w:r>
-        <w:t>TlHelp</w:t>
-      </w:r>
-      <w:proofErr w:type="gramStart"/>
-      <w:r>
-        <w:t>32::</w:t>
-      </w:r>
-      <w:proofErr w:type="gramEnd"/>
-      <w:r>
-        <w:t>_16385</w:t>
+        <w:t>TlHelp32::_16385</w:t>
       </w:r>
       <w:r>
         <w:t xml:space="preserve"> </w:t>
@@ -1163,8 +997,14 @@
       </w:r>
     </w:p>
     <w:p>
-      <w:r>
-        <w:rPr>
+      <w:pPr>
+        <w:rPr>
+          <w:b/>
+        </w:rPr>
+      </w:pPr>
+      <w:r>
+        <w:rPr>
+          <w:b/>
           <w:noProof/>
         </w:rPr>
         <w:lastRenderedPageBreak/>
@@ -1204,10 +1044,759 @@
           </wp:inline>
         </w:drawing>
       </w:r>
+    </w:p>
+    <w:p/>
+    <w:p>
+      <w:r>
+        <w:t>Then a call to lstrclr, clear the string.</w:t>
+      </w:r>
+      <w:r>
+        <w:t xml:space="preserve">s = ‘’ </w:t>
+      </w:r>
+    </w:p>
+    <w:p>
+      <w:r>
+        <w:t>The jump does not happen at first.</w:t>
+      </w:r>
+      <w:r>
+        <w:t xml:space="preserve"> And goes to left.</w:t>
+      </w:r>
+    </w:p>
+    <w:p>
+      <w:r>
+        <w:rPr>
+          <w:noProof/>
+        </w:rPr>
+        <w:drawing>
+          <wp:inline distT="0" distB="0" distL="0" distR="0" wp14:anchorId="58438150" wp14:editId="7793B57D">
+            <wp:extent cx="5943600" cy="2455545"/>
+            <wp:effectExtent l="0" t="0" r="0" b="1905"/>
+            <wp:docPr id="12" name="Picture 12"/>
+            <wp:cNvGraphicFramePr>
+              <a:graphicFrameLocks xmlns:a="http://schemas.openxmlformats.org/drawingml/2006/main" noChangeAspect="1"/>
+            </wp:cNvGraphicFramePr>
+            <a:graphic xmlns:a="http://schemas.openxmlformats.org/drawingml/2006/main">
+              <a:graphicData uri="http://schemas.openxmlformats.org/drawingml/2006/picture">
+                <pic:pic xmlns:pic="http://schemas.openxmlformats.org/drawingml/2006/picture">
+                  <pic:nvPicPr>
+                    <pic:cNvPr id="1" name=""/>
+                    <pic:cNvPicPr/>
+                  </pic:nvPicPr>
+                  <pic:blipFill>
+                    <a:blip r:embed="rId20"/>
+                    <a:stretch>
+                      <a:fillRect/>
+                    </a:stretch>
+                  </pic:blipFill>
+                  <pic:spPr>
+                    <a:xfrm>
+                      <a:off x="0" y="0"/>
+                      <a:ext cx="5943600" cy="2455545"/>
+                    </a:xfrm>
+                    <a:prstGeom prst="rect">
+                      <a:avLst/>
+                    </a:prstGeom>
+                  </pic:spPr>
+                </pic:pic>
+              </a:graphicData>
+            </a:graphic>
+          </wp:inline>
+        </w:drawing>
+      </w:r>
+    </w:p>
+    <w:p>
+      <w:r>
+        <w:rPr>
+          <w:noProof/>
+        </w:rPr>
+        <w:lastRenderedPageBreak/>
+        <w:drawing>
+          <wp:inline distT="0" distB="0" distL="0" distR="0" wp14:anchorId="3BD8BE37" wp14:editId="2F3EE99B">
+            <wp:extent cx="5943600" cy="1887220"/>
+            <wp:effectExtent l="0" t="0" r="0" b="0"/>
+            <wp:docPr id="22" name="Picture 22"/>
+            <wp:cNvGraphicFramePr>
+              <a:graphicFrameLocks xmlns:a="http://schemas.openxmlformats.org/drawingml/2006/main" noChangeAspect="1"/>
+            </wp:cNvGraphicFramePr>
+            <a:graphic xmlns:a="http://schemas.openxmlformats.org/drawingml/2006/main">
+              <a:graphicData uri="http://schemas.openxmlformats.org/drawingml/2006/picture">
+                <pic:pic xmlns:pic="http://schemas.openxmlformats.org/drawingml/2006/picture">
+                  <pic:nvPicPr>
+                    <pic:cNvPr id="1" name=""/>
+                    <pic:cNvPicPr/>
+                  </pic:nvPicPr>
+                  <pic:blipFill>
+                    <a:blip r:embed="rId21"/>
+                    <a:stretch>
+                      <a:fillRect/>
+                    </a:stretch>
+                  </pic:blipFill>
+                  <pic:spPr>
+                    <a:xfrm>
+                      <a:off x="0" y="0"/>
+                      <a:ext cx="5943600" cy="1887220"/>
+                    </a:xfrm>
+                    <a:prstGeom prst="rect">
+                      <a:avLst/>
+                    </a:prstGeom>
+                  </pic:spPr>
+                </pic:pic>
+              </a:graphicData>
+            </a:graphic>
+          </wp:inline>
+        </w:drawing>
+      </w:r>
+    </w:p>
+    <w:p>
+      <w:r>
+        <w:t>Generates the string</w:t>
+      </w:r>
+    </w:p>
+    <w:p>
+      <w:r>
+        <w:rPr>
+          <w:noProof/>
+        </w:rPr>
+        <w:drawing>
+          <wp:inline distT="0" distB="0" distL="0" distR="0" wp14:anchorId="21A80492" wp14:editId="385DEF95">
+            <wp:extent cx="5943600" cy="801370"/>
+            <wp:effectExtent l="0" t="0" r="0" b="0"/>
+            <wp:docPr id="23" name="Picture 23"/>
+            <wp:cNvGraphicFramePr>
+              <a:graphicFrameLocks xmlns:a="http://schemas.openxmlformats.org/drawingml/2006/main" noChangeAspect="1"/>
+            </wp:cNvGraphicFramePr>
+            <a:graphic xmlns:a="http://schemas.openxmlformats.org/drawingml/2006/main">
+              <a:graphicData uri="http://schemas.openxmlformats.org/drawingml/2006/picture">
+                <pic:pic xmlns:pic="http://schemas.openxmlformats.org/drawingml/2006/picture">
+                  <pic:nvPicPr>
+                    <pic:cNvPr id="1" name=""/>
+                    <pic:cNvPicPr/>
+                  </pic:nvPicPr>
+                  <pic:blipFill>
+                    <a:blip r:embed="rId22"/>
+                    <a:stretch>
+                      <a:fillRect/>
+                    </a:stretch>
+                  </pic:blipFill>
+                  <pic:spPr>
+                    <a:xfrm>
+                      <a:off x="0" y="0"/>
+                      <a:ext cx="5943600" cy="801370"/>
+                    </a:xfrm>
+                    <a:prstGeom prst="rect">
+                      <a:avLst/>
+                    </a:prstGeom>
+                  </pic:spPr>
+                </pic:pic>
+              </a:graphicData>
+            </a:graphic>
+          </wp:inline>
+        </w:drawing>
+      </w:r>
+    </w:p>
+    <w:p>
+      <w:r>
+        <w:t>Similar operation happens and generates string</w:t>
+      </w:r>
+      <w:r>
+        <w:t>, both same</w:t>
+      </w:r>
+      <w:r>
+        <w:t>:</w:t>
+      </w:r>
+    </w:p>
+    <w:p>
+      <w:r>
+        <w:rPr>
+          <w:noProof/>
+        </w:rPr>
+        <w:drawing>
+          <wp:inline distT="0" distB="0" distL="0" distR="0" wp14:anchorId="7B49E11C" wp14:editId="47B4F2C5">
+            <wp:extent cx="5943600" cy="779145"/>
+            <wp:effectExtent l="0" t="0" r="0" b="1905"/>
+            <wp:docPr id="24" name="Picture 24"/>
+            <wp:cNvGraphicFramePr>
+              <a:graphicFrameLocks xmlns:a="http://schemas.openxmlformats.org/drawingml/2006/main" noChangeAspect="1"/>
+            </wp:cNvGraphicFramePr>
+            <a:graphic xmlns:a="http://schemas.openxmlformats.org/drawingml/2006/main">
+              <a:graphicData uri="http://schemas.openxmlformats.org/drawingml/2006/picture">
+                <pic:pic xmlns:pic="http://schemas.openxmlformats.org/drawingml/2006/picture">
+                  <pic:nvPicPr>
+                    <pic:cNvPr id="1" name=""/>
+                    <pic:cNvPicPr/>
+                  </pic:nvPicPr>
+                  <pic:blipFill>
+                    <a:blip r:embed="rId23"/>
+                    <a:stretch>
+                      <a:fillRect/>
+                    </a:stretch>
+                  </pic:blipFill>
+                  <pic:spPr>
+                    <a:xfrm>
+                      <a:off x="0" y="0"/>
+                      <a:ext cx="5943600" cy="779145"/>
+                    </a:xfrm>
+                    <a:prstGeom prst="rect">
+                      <a:avLst/>
+                    </a:prstGeom>
+                  </pic:spPr>
+                </pic:pic>
+              </a:graphicData>
+            </a:graphic>
+          </wp:inline>
+        </w:drawing>
+      </w:r>
+    </w:p>
+    <w:p>
+      <w:r>
+        <w:t>Some writefile operation, then deletes file notepad.exe</w:t>
+      </w:r>
+    </w:p>
+    <w:p>
+      <w:r>
+        <w:rPr>
+          <w:noProof/>
+        </w:rPr>
+        <w:drawing>
+          <wp:inline distT="0" distB="0" distL="0" distR="0" wp14:anchorId="473ECFEC" wp14:editId="19B3D91A">
+            <wp:extent cx="5943600" cy="1196340"/>
+            <wp:effectExtent l="0" t="0" r="0" b="3810"/>
+            <wp:docPr id="25" name="Picture 25"/>
+            <wp:cNvGraphicFramePr>
+              <a:graphicFrameLocks xmlns:a="http://schemas.openxmlformats.org/drawingml/2006/main" noChangeAspect="1"/>
+            </wp:cNvGraphicFramePr>
+            <a:graphic xmlns:a="http://schemas.openxmlformats.org/drawingml/2006/main">
+              <a:graphicData uri="http://schemas.openxmlformats.org/drawingml/2006/picture">
+                <pic:pic xmlns:pic="http://schemas.openxmlformats.org/drawingml/2006/picture">
+                  <pic:nvPicPr>
+                    <pic:cNvPr id="1" name=""/>
+                    <pic:cNvPicPr/>
+                  </pic:nvPicPr>
+                  <pic:blipFill>
+                    <a:blip r:embed="rId24"/>
+                    <a:stretch>
+                      <a:fillRect/>
+                    </a:stretch>
+                  </pic:blipFill>
+                  <pic:spPr>
+                    <a:xfrm>
+                      <a:off x="0" y="0"/>
+                      <a:ext cx="5943600" cy="1196340"/>
+                    </a:xfrm>
+                    <a:prstGeom prst="rect">
+                      <a:avLst/>
+                    </a:prstGeom>
+                  </pic:spPr>
+                </pic:pic>
+              </a:graphicData>
+            </a:graphic>
+          </wp:inline>
+        </w:drawing>
+      </w:r>
+    </w:p>
+    <w:p>
+      <w:r>
+        <w:rPr>
+          <w:noProof/>
+        </w:rPr>
+        <w:drawing>
+          <wp:inline distT="0" distB="0" distL="0" distR="0" wp14:anchorId="0FC23964" wp14:editId="29206F72">
+            <wp:extent cx="5457825" cy="819150"/>
+            <wp:effectExtent l="0" t="0" r="9525" b="0"/>
+            <wp:docPr id="26" name="Picture 26"/>
+            <wp:cNvGraphicFramePr>
+              <a:graphicFrameLocks xmlns:a="http://schemas.openxmlformats.org/drawingml/2006/main" noChangeAspect="1"/>
+            </wp:cNvGraphicFramePr>
+            <a:graphic xmlns:a="http://schemas.openxmlformats.org/drawingml/2006/main">
+              <a:graphicData uri="http://schemas.openxmlformats.org/drawingml/2006/picture">
+                <pic:pic xmlns:pic="http://schemas.openxmlformats.org/drawingml/2006/picture">
+                  <pic:nvPicPr>
+                    <pic:cNvPr id="1" name=""/>
+                    <pic:cNvPicPr/>
+                  </pic:nvPicPr>
+                  <pic:blipFill>
+                    <a:blip r:embed="rId25"/>
+                    <a:stretch>
+                      <a:fillRect/>
+                    </a:stretch>
+                  </pic:blipFill>
+                  <pic:spPr>
+                    <a:xfrm>
+                      <a:off x="0" y="0"/>
+                      <a:ext cx="5457825" cy="819150"/>
+                    </a:xfrm>
+                    <a:prstGeom prst="rect">
+                      <a:avLst/>
+                    </a:prstGeom>
+                  </pic:spPr>
+                </pic:pic>
+              </a:graphicData>
+            </a:graphic>
+          </wp:inline>
+        </w:drawing>
+      </w:r>
+    </w:p>
+    <w:p>
+      <w:r>
+        <w:t>Renames notepad.exe</w:t>
+      </w:r>
+      <w:r>
+        <w:t xml:space="preserve"> </w:t>
+      </w:r>
+      <w:r>
+        <w:t xml:space="preserve">to </w:t>
+      </w:r>
+      <w:r>
+        <w:t>notepad.exe.exe in syswow64</w:t>
+      </w:r>
+    </w:p>
+    <w:p>
+      <w:r>
+        <w:rPr>
+          <w:noProof/>
+        </w:rPr>
+        <w:lastRenderedPageBreak/>
+        <w:drawing>
+          <wp:inline distT="0" distB="0" distL="0" distR="0" wp14:anchorId="4228F853" wp14:editId="01A2ED29">
+            <wp:extent cx="5943600" cy="1014095"/>
+            <wp:effectExtent l="0" t="0" r="0" b="0"/>
+            <wp:docPr id="27" name="Picture 27"/>
+            <wp:cNvGraphicFramePr>
+              <a:graphicFrameLocks xmlns:a="http://schemas.openxmlformats.org/drawingml/2006/main" noChangeAspect="1"/>
+            </wp:cNvGraphicFramePr>
+            <a:graphic xmlns:a="http://schemas.openxmlformats.org/drawingml/2006/main">
+              <a:graphicData uri="http://schemas.openxmlformats.org/drawingml/2006/picture">
+                <pic:pic xmlns:pic="http://schemas.openxmlformats.org/drawingml/2006/picture">
+                  <pic:nvPicPr>
+                    <pic:cNvPr id="1" name=""/>
+                    <pic:cNvPicPr/>
+                  </pic:nvPicPr>
+                  <pic:blipFill>
+                    <a:blip r:embed="rId26"/>
+                    <a:stretch>
+                      <a:fillRect/>
+                    </a:stretch>
+                  </pic:blipFill>
+                  <pic:spPr>
+                    <a:xfrm>
+                      <a:off x="0" y="0"/>
+                      <a:ext cx="5943600" cy="1014095"/>
+                    </a:xfrm>
+                    <a:prstGeom prst="rect">
+                      <a:avLst/>
+                    </a:prstGeom>
+                  </pic:spPr>
+                </pic:pic>
+              </a:graphicData>
+            </a:graphic>
+          </wp:inline>
+        </w:drawing>
+      </w:r>
+    </w:p>
+    <w:p>
+      <w:r>
+        <w:rPr>
+          <w:noProof/>
+        </w:rPr>
+        <w:drawing>
+          <wp:inline distT="0" distB="0" distL="0" distR="0" wp14:anchorId="6AE557E2" wp14:editId="7B696E36">
+            <wp:extent cx="5715000" cy="1333500"/>
+            <wp:effectExtent l="0" t="0" r="0" b="0"/>
+            <wp:docPr id="28" name="Picture 28"/>
+            <wp:cNvGraphicFramePr>
+              <a:graphicFrameLocks xmlns:a="http://schemas.openxmlformats.org/drawingml/2006/main" noChangeAspect="1"/>
+            </wp:cNvGraphicFramePr>
+            <a:graphic xmlns:a="http://schemas.openxmlformats.org/drawingml/2006/main">
+              <a:graphicData uri="http://schemas.openxmlformats.org/drawingml/2006/picture">
+                <pic:pic xmlns:pic="http://schemas.openxmlformats.org/drawingml/2006/picture">
+                  <pic:nvPicPr>
+                    <pic:cNvPr id="1" name=""/>
+                    <pic:cNvPicPr/>
+                  </pic:nvPicPr>
+                  <pic:blipFill>
+                    <a:blip r:embed="rId27"/>
+                    <a:stretch>
+                      <a:fillRect/>
+                    </a:stretch>
+                  </pic:blipFill>
+                  <pic:spPr>
+                    <a:xfrm>
+                      <a:off x="0" y="0"/>
+                      <a:ext cx="5715000" cy="1333500"/>
+                    </a:xfrm>
+                    <a:prstGeom prst="rect">
+                      <a:avLst/>
+                    </a:prstGeom>
+                  </pic:spPr>
+                </pic:pic>
+              </a:graphicData>
+            </a:graphic>
+          </wp:inline>
+        </w:drawing>
+      </w:r>
+    </w:p>
+    <w:p>
+      <w:r>
+        <w:rPr>
+          <w:noProof/>
+        </w:rPr>
+        <w:drawing>
+          <wp:inline distT="0" distB="0" distL="0" distR="0" wp14:anchorId="5ACE2266" wp14:editId="42AA6D4A">
+            <wp:extent cx="5943600" cy="780415"/>
+            <wp:effectExtent l="0" t="0" r="0" b="635"/>
+            <wp:docPr id="29" name="Picture 29"/>
+            <wp:cNvGraphicFramePr>
+              <a:graphicFrameLocks xmlns:a="http://schemas.openxmlformats.org/drawingml/2006/main" noChangeAspect="1"/>
+            </wp:cNvGraphicFramePr>
+            <a:graphic xmlns:a="http://schemas.openxmlformats.org/drawingml/2006/main">
+              <a:graphicData uri="http://schemas.openxmlformats.org/drawingml/2006/picture">
+                <pic:pic xmlns:pic="http://schemas.openxmlformats.org/drawingml/2006/picture">
+                  <pic:nvPicPr>
+                    <pic:cNvPr id="1" name=""/>
+                    <pic:cNvPicPr/>
+                  </pic:nvPicPr>
+                  <pic:blipFill>
+                    <a:blip r:embed="rId28"/>
+                    <a:stretch>
+                      <a:fillRect/>
+                    </a:stretch>
+                  </pic:blipFill>
+                  <pic:spPr>
+                    <a:xfrm>
+                      <a:off x="0" y="0"/>
+                      <a:ext cx="5943600" cy="780415"/>
+                    </a:xfrm>
+                    <a:prstGeom prst="rect">
+                      <a:avLst/>
+                    </a:prstGeom>
+                  </pic:spPr>
+                </pic:pic>
+              </a:graphicData>
+            </a:graphic>
+          </wp:inline>
+        </w:drawing>
+      </w:r>
+    </w:p>
+    <w:p/>
+    <w:p>
+      <w:r>
+        <w:t xml:space="preserve">Then it uses the getspecialfolderlocation function to get the program file folder i.e </w:t>
+      </w:r>
+      <w:r>
+        <w:t>CSID</w:t>
+      </w:r>
+      <w:r>
+        <w:t>L value 0x26</w:t>
+      </w:r>
+    </w:p>
+    <w:p>
+      <w:r>
+        <w:rPr>
+          <w:noProof/>
+        </w:rPr>
+        <w:drawing>
+          <wp:inline distT="0" distB="0" distL="0" distR="0" wp14:anchorId="1C65A781" wp14:editId="02D7CB3F">
+            <wp:extent cx="4943475" cy="1276350"/>
+            <wp:effectExtent l="0" t="0" r="9525" b="0"/>
+            <wp:docPr id="31" name="Picture 31"/>
+            <wp:cNvGraphicFramePr>
+              <a:graphicFrameLocks xmlns:a="http://schemas.openxmlformats.org/drawingml/2006/main" noChangeAspect="1"/>
+            </wp:cNvGraphicFramePr>
+            <a:graphic xmlns:a="http://schemas.openxmlformats.org/drawingml/2006/main">
+              <a:graphicData uri="http://schemas.openxmlformats.org/drawingml/2006/picture">
+                <pic:pic xmlns:pic="http://schemas.openxmlformats.org/drawingml/2006/picture">
+                  <pic:nvPicPr>
+                    <pic:cNvPr id="1" name=""/>
+                    <pic:cNvPicPr/>
+                  </pic:nvPicPr>
+                  <pic:blipFill>
+                    <a:blip r:embed="rId29"/>
+                    <a:stretch>
+                      <a:fillRect/>
+                    </a:stretch>
+                  </pic:blipFill>
+                  <pic:spPr>
+                    <a:xfrm>
+                      <a:off x="0" y="0"/>
+                      <a:ext cx="4943475" cy="1276350"/>
+                    </a:xfrm>
+                    <a:prstGeom prst="rect">
+                      <a:avLst/>
+                    </a:prstGeom>
+                  </pic:spPr>
+                </pic:pic>
+              </a:graphicData>
+            </a:graphic>
+          </wp:inline>
+        </w:drawing>
+      </w:r>
+    </w:p>
+    <w:p>
+      <w:r>
+        <w:t xml:space="preserve">Then uses </w:t>
+      </w:r>
+      <w:r>
+        <w:t>SHGetPathFromIDListA</w:t>
+      </w:r>
+      <w:r>
+        <w:t xml:space="preserve"> to actually get the path.</w:t>
+      </w:r>
+    </w:p>
+    <w:p>
+      <w:r>
+        <w:rPr>
+          <w:noProof/>
+        </w:rPr>
+        <w:lastRenderedPageBreak/>
+        <w:drawing>
+          <wp:inline distT="0" distB="0" distL="0" distR="0" wp14:anchorId="4C5F26C0" wp14:editId="1FF6DAD5">
+            <wp:extent cx="5943600" cy="3058160"/>
+            <wp:effectExtent l="0" t="0" r="0" b="8890"/>
+            <wp:docPr id="32" name="Picture 32"/>
+            <wp:cNvGraphicFramePr>
+              <a:graphicFrameLocks xmlns:a="http://schemas.openxmlformats.org/drawingml/2006/main" noChangeAspect="1"/>
+            </wp:cNvGraphicFramePr>
+            <a:graphic xmlns:a="http://schemas.openxmlformats.org/drawingml/2006/main">
+              <a:graphicData uri="http://schemas.openxmlformats.org/drawingml/2006/picture">
+                <pic:pic xmlns:pic="http://schemas.openxmlformats.org/drawingml/2006/picture">
+                  <pic:nvPicPr>
+                    <pic:cNvPr id="1" name=""/>
+                    <pic:cNvPicPr/>
+                  </pic:nvPicPr>
+                  <pic:blipFill>
+                    <a:blip r:embed="rId30"/>
+                    <a:stretch>
+                      <a:fillRect/>
+                    </a:stretch>
+                  </pic:blipFill>
+                  <pic:spPr>
+                    <a:xfrm>
+                      <a:off x="0" y="0"/>
+                      <a:ext cx="5943600" cy="3058160"/>
+                    </a:xfrm>
+                    <a:prstGeom prst="rect">
+                      <a:avLst/>
+                    </a:prstGeom>
+                  </pic:spPr>
+                </pic:pic>
+              </a:graphicData>
+            </a:graphic>
+          </wp:inline>
+        </w:drawing>
+      </w:r>
+    </w:p>
+    <w:p>
+      <w:pPr>
+        <w:rPr>
+          <w:b/>
+        </w:rPr>
+      </w:pPr>
+      <w:r>
+        <w:rPr>
+          <w:noProof/>
+        </w:rPr>
+        <w:drawing>
+          <wp:inline distT="0" distB="0" distL="0" distR="0" wp14:anchorId="18ABE43C" wp14:editId="155F8FB1">
+            <wp:extent cx="4057650" cy="704850"/>
+            <wp:effectExtent l="0" t="0" r="0" b="0"/>
+            <wp:docPr id="33" name="Picture 33"/>
+            <wp:cNvGraphicFramePr>
+              <a:graphicFrameLocks xmlns:a="http://schemas.openxmlformats.org/drawingml/2006/main" noChangeAspect="1"/>
+            </wp:cNvGraphicFramePr>
+            <a:graphic xmlns:a="http://schemas.openxmlformats.org/drawingml/2006/main">
+              <a:graphicData uri="http://schemas.openxmlformats.org/drawingml/2006/picture">
+                <pic:pic xmlns:pic="http://schemas.openxmlformats.org/drawingml/2006/picture">
+                  <pic:nvPicPr>
+                    <pic:cNvPr id="1" name=""/>
+                    <pic:cNvPicPr/>
+                  </pic:nvPicPr>
+                  <pic:blipFill>
+                    <a:blip r:embed="rId31"/>
+                    <a:stretch>
+                      <a:fillRect/>
+                    </a:stretch>
+                  </pic:blipFill>
+                  <pic:spPr>
+                    <a:xfrm>
+                      <a:off x="0" y="0"/>
+                      <a:ext cx="4057650" cy="704850"/>
+                    </a:xfrm>
+                    <a:prstGeom prst="rect">
+                      <a:avLst/>
+                    </a:prstGeom>
+                  </pic:spPr>
+                </pic:pic>
+              </a:graphicData>
+            </a:graphic>
+          </wp:inline>
+        </w:drawing>
+      </w:r>
+      <w:r>
+        <w:rPr>
+          <w:b/>
+        </w:rPr>
+        <w:tab/>
+      </w:r>
+    </w:p>
+    <w:p>
+      <w:pPr>
+        <w:rPr>
+          <w:b/>
+        </w:rPr>
+      </w:pPr>
+      <w:r>
+        <w:rPr>
+          <w:b/>
+        </w:rPr>
+        <w:t>Uses this to create ieexplorer.exe, the malware seems to be trying to delete the original binary, but is failing to do so.</w:t>
+      </w:r>
+      <w:r>
+        <w:rPr>
+          <w:b/>
+        </w:rPr>
+        <w:t xml:space="preserve"> , and lastly it tried again with </w:t>
+      </w:r>
+      <w:r>
+        <w:rPr>
+          <w:b/>
+        </w:rPr>
+        <w:t>C:\Program Files (x86)\Outlook Express\msimn.exe</w:t>
+      </w:r>
+      <w:r>
+        <w:rPr>
+          <w:b/>
+        </w:rPr>
+        <w:t>, but since no outlook, errior.</w:t>
+      </w:r>
+    </w:p>
+    <w:p>
+      <w:pPr>
+        <w:rPr>
+          <w:b/>
+        </w:rPr>
+      </w:pPr>
+      <w:r>
+        <w:rPr>
+          <w:noProof/>
+        </w:rPr>
+        <w:lastRenderedPageBreak/>
+        <w:drawing>
+          <wp:inline distT="0" distB="0" distL="0" distR="0" wp14:anchorId="22264365" wp14:editId="5706A54B">
+            <wp:extent cx="5943600" cy="3569970"/>
+            <wp:effectExtent l="0" t="0" r="0" b="0"/>
+            <wp:docPr id="34" name="Picture 34"/>
+            <wp:cNvGraphicFramePr>
+              <a:graphicFrameLocks xmlns:a="http://schemas.openxmlformats.org/drawingml/2006/main" noChangeAspect="1"/>
+            </wp:cNvGraphicFramePr>
+            <a:graphic xmlns:a="http://schemas.openxmlformats.org/drawingml/2006/main">
+              <a:graphicData uri="http://schemas.openxmlformats.org/drawingml/2006/picture">
+                <pic:pic xmlns:pic="http://schemas.openxmlformats.org/drawingml/2006/picture">
+                  <pic:nvPicPr>
+                    <pic:cNvPr id="1" name=""/>
+                    <pic:cNvPicPr/>
+                  </pic:nvPicPr>
+                  <pic:blipFill>
+                    <a:blip r:embed="rId32"/>
+                    <a:stretch>
+                      <a:fillRect/>
+                    </a:stretch>
+                  </pic:blipFill>
+                  <pic:spPr>
+                    <a:xfrm>
+                      <a:off x="0" y="0"/>
+                      <a:ext cx="5943600" cy="3569970"/>
+                    </a:xfrm>
+                    <a:prstGeom prst="rect">
+                      <a:avLst/>
+                    </a:prstGeom>
+                  </pic:spPr>
+                </pic:pic>
+              </a:graphicData>
+            </a:graphic>
+          </wp:inline>
+        </w:drawing>
+      </w:r>
+    </w:p>
+    <w:p>
+      <w:pPr>
+        <w:rPr>
+          <w:b/>
+        </w:rPr>
+      </w:pPr>
+      <w:r>
+        <w:rPr>
+          <w:b/>
+        </w:rPr>
+        <w:t>Handles the error, exists, and finally calls run().</w:t>
+      </w:r>
+    </w:p>
+    <w:p>
+      <w:pPr>
+        <w:rPr>
+          <w:b/>
+        </w:rPr>
+      </w:pPr>
+      <w:r>
+        <w:rPr>
+          <w:b/>
+        </w:rPr>
+        <w:t>RUN() -&gt; processMessage() infinite loop</w:t>
+      </w:r>
+    </w:p>
+    <w:p>
+      <w:r>
+        <w:rPr>
+          <w:noProof/>
+        </w:rPr>
+        <w:drawing>
+          <wp:inline distT="0" distB="0" distL="0" distR="0" wp14:anchorId="61491E8B" wp14:editId="37D4DBE1">
+            <wp:extent cx="5943600" cy="3542665"/>
+            <wp:effectExtent l="0" t="0" r="0" b="635"/>
+            <wp:docPr id="18" name="Picture 18"/>
+            <wp:cNvGraphicFramePr>
+              <a:graphicFrameLocks xmlns:a="http://schemas.openxmlformats.org/drawingml/2006/main" noChangeAspect="1"/>
+            </wp:cNvGraphicFramePr>
+            <a:graphic xmlns:a="http://schemas.openxmlformats.org/drawingml/2006/main">
+              <a:graphicData uri="http://schemas.openxmlformats.org/drawingml/2006/picture">
+                <pic:pic xmlns:pic="http://schemas.openxmlformats.org/drawingml/2006/picture">
+                  <pic:nvPicPr>
+                    <pic:cNvPr id="1" name=""/>
+                    <pic:cNvPicPr/>
+                  </pic:nvPicPr>
+                  <pic:blipFill>
+                    <a:blip r:embed="rId33"/>
+                    <a:stretch>
+                      <a:fillRect/>
+                    </a:stretch>
+                  </pic:blipFill>
+                  <pic:spPr>
+                    <a:xfrm>
+                      <a:off x="0" y="0"/>
+                      <a:ext cx="5943600" cy="3542665"/>
+                    </a:xfrm>
+                    <a:prstGeom prst="rect">
+                      <a:avLst/>
+                    </a:prstGeom>
+                  </pic:spPr>
+                </pic:pic>
+              </a:graphicData>
+            </a:graphic>
+          </wp:inline>
+        </w:drawing>
+      </w:r>
+    </w:p>
+    <w:p>
       <w:bookmarkStart w:id="0" w:name="_GoBack"/>
       <w:bookmarkEnd w:id="0"/>
     </w:p>
-    <w:p/>
+    <w:p>
+      <w:r>
+        <w:t>This is done multiple times, I think the main objective is to get the address of specific windows API function and then call it, The author seems to have chosen to call the windows API function address finder again and again, seems redundant.</w:t>
+      </w:r>
+      <w:r>
+        <w:t>mistake?</w:t>
+      </w:r>
+    </w:p>
     <w:sectPr>
       <w:pgSz w:w="12240" w:h="15840"/>
       <w:pgMar w:top="1440" w:right="1440" w:bottom="1440" w:left="1440" w:header="720" w:footer="720" w:gutter="0"/>
@@ -1219,7 +1808,7 @@
 </file>
 
 <file path=word/styles.xml><?xml version="1.0" encoding="utf-8"?>
-<w:styles xmlns:mc="http://schemas.openxmlformats.org/markup-compatibility/2006" xmlns:r="http://schemas.openxmlformats.org/officeDocument/2006/relationships" xmlns:w="http://schemas.openxmlformats.org/wordprocessingml/2006/main" xmlns:w14="http://schemas.microsoft.com/office/word/2010/wordml" xmlns:w15="http://schemas.microsoft.com/office/word/2012/wordml" xmlns:w16cid="http://schemas.microsoft.com/office/word/2016/wordml/cid" xmlns:w16se="http://schemas.microsoft.com/office/word/2015/wordml/symex" mc:Ignorable="w14 w15 w16se w16cid">
+<w:styles xmlns:mc="http://schemas.openxmlformats.org/markup-compatibility/2006" xmlns:r="http://schemas.openxmlformats.org/officeDocument/2006/relationships" xmlns:w="http://schemas.openxmlformats.org/wordprocessingml/2006/main" xmlns:w14="http://schemas.microsoft.com/office/word/2010/wordml" xmlns:w15="http://schemas.microsoft.com/office/word/2012/wordml" xmlns:w16se="http://schemas.microsoft.com/office/word/2015/wordml/symex" mc:Ignorable="w14 w15 w16se">
   <w:docDefaults>
     <w:rPrDefault>
       <w:rPr>
@@ -1235,7 +1824,7 @@
       </w:pPr>
     </w:pPrDefault>
   </w:docDefaults>
-  <w:latentStyles w:defLockedState="0" w:defUIPriority="99" w:defSemiHidden="0" w:defUnhideWhenUsed="0" w:defQFormat="0" w:count="376">
+  <w:latentStyles w:defLockedState="0" w:defUIPriority="99" w:defSemiHidden="0" w:defUnhideWhenUsed="0" w:defQFormat="0" w:count="371">
     <w:lsdException w:name="Normal" w:uiPriority="0" w:qFormat="1"/>
     <w:lsdException w:name="heading 1" w:uiPriority="9" w:qFormat="1"/>
     <w:lsdException w:name="heading 2" w:semiHidden="1" w:uiPriority="9" w:unhideWhenUsed="1" w:qFormat="1"/>
@@ -1607,11 +2196,6 @@
     <w:lsdException w:name="List Table 5 Dark Accent 6" w:uiPriority="50"/>
     <w:lsdException w:name="List Table 6 Colorful Accent 6" w:uiPriority="51"/>
     <w:lsdException w:name="List Table 7 Colorful Accent 6" w:uiPriority="52"/>
-    <w:lsdException w:name="Mention" w:semiHidden="1" w:unhideWhenUsed="1"/>
-    <w:lsdException w:name="Smart Hyperlink" w:semiHidden="1" w:unhideWhenUsed="1"/>
-    <w:lsdException w:name="Hashtag" w:semiHidden="1" w:unhideWhenUsed="1"/>
-    <w:lsdException w:name="Unresolved Mention" w:semiHidden="1" w:unhideWhenUsed="1"/>
-    <w:lsdException w:name="Smart Link" w:semiHidden="1" w:unhideWhenUsed="1"/>
   </w:latentStyles>
   <w:style w:type="paragraph" w:default="1" w:styleId="Normal">
     <w:name w:val="Normal"/>

</xml_diff>